<commit_message>
update of working code
</commit_message>
<xml_diff>
--- a/OLONISAKIN DAVID AKOLADE 18CK024244 FINAL YEAR PROJECT_Edited.docx
+++ b/OLONISAKIN DAVID AKOLADE 18CK024244 FINAL YEAR PROJECT_Edited.docx
@@ -952,7 +952,7 @@
           <w:b/>
           <w:bCs/>
         </w:rPr>
-        <w:t>Prof</w:t>
+        <w:t>Dr</w:t>
       </w:r>
       <w:r>
         <w:rPr>
@@ -961,6 +961,13 @@
           <w:bCs/>
         </w:rPr>
         <w:t>. Isaac Samuel</w:t>
+      </w:r>
+      <w:r>
+        <w:rPr>
+          <w:rStyle w:val="apple-tab-span"/>
+          <w:rFonts w:asciiTheme="majorBidi" w:hAnsiTheme="majorBidi" w:cstheme="majorBidi"/>
+        </w:rPr>
+        <w:tab/>
       </w:r>
       <w:r>
         <w:rPr>
@@ -1317,7 +1324,23 @@
           <w:color w:val="000000"/>
           <w:szCs w:val="24"/>
         </w:rPr>
-        <w:t>Furthermore, I want to thank the Head of Department, Prof. Emmanuel Adetiba, and all my lecturers for impacting me with knowledge and passing me through various tasks that have, in one way or the other, prepared me for the gallant execution of this project. </w:t>
+        <w:t xml:space="preserve">Furthermore, I want to thank the Head of Department, Prof. </w:t>
+      </w:r>
+      <w:r>
+        <w:rPr>
+          <w:rFonts w:eastAsia="Times New Roman" w:cs="Times New Roman"/>
+          <w:color w:val="000000"/>
+          <w:szCs w:val="24"/>
+        </w:rPr>
+        <w:t>Isaac Samuel</w:t>
+      </w:r>
+      <w:r>
+        <w:rPr>
+          <w:rFonts w:eastAsia="Times New Roman" w:cs="Times New Roman"/>
+          <w:color w:val="000000"/>
+          <w:szCs w:val="24"/>
+        </w:rPr>
+        <w:t>, and all my lecturers for impacting me with knowledge and passing me through various tasks that have, in one way or the other, prepared me for the gallant execution of this project. </w:t>
       </w:r>
     </w:p>
     <w:p>
@@ -1343,7 +1366,23 @@
           <w:color w:val="000000"/>
           <w:szCs w:val="24"/>
         </w:rPr>
-        <w:t xml:space="preserve"> I would also like to acknowledge the support and encouragement of my </w:t>
+        <w:t xml:space="preserve"> I would also like to acknowledge the support and encouragement of my</w:t>
+      </w:r>
+      <w:r>
+        <w:rPr>
+          <w:rFonts w:eastAsia="Times New Roman" w:cs="Times New Roman"/>
+          <w:color w:val="000000"/>
+          <w:szCs w:val="24"/>
+        </w:rPr>
+        <w:t xml:space="preserve"> lovely</w:t>
+      </w:r>
+      <w:r>
+        <w:rPr>
+          <w:rFonts w:eastAsia="Times New Roman" w:cs="Times New Roman"/>
+          <w:color w:val="000000"/>
+          <w:szCs w:val="24"/>
+        </w:rPr>
+        <w:t xml:space="preserve"> </w:t>
       </w:r>
       <w:r>
         <w:rPr>
@@ -8177,6 +8216,7 @@
     </w:p>
     <w:p>
       <w:pPr>
+        <w:spacing w:after="120"/>
         <w:ind w:right="-14"/>
         <w:jc w:val="both"/>
         <w:rPr>
@@ -8268,7 +8308,21 @@
           <w:rFonts w:cs="Times New Roman"/>
           <w:szCs w:val="24"/>
         </w:rPr>
-        <w:t xml:space="preserve">The goal of this project is to develop a portable incubator that can quickly and accurately detect coliform bacteria in water using an approach that is both affordable and simple to use.  Detection of these organisms consists of, for example, filtering a 100 mL water sample through a membrane followed by incubation of the membrane on selective media at 35 - 37 °C (E. coli) or 44 - 45 °C (TTC) </w:t>
+        <w:t xml:space="preserve">The goal of </w:t>
+      </w:r>
+      <w:r>
+        <w:rPr>
+          <w:rFonts w:cs="Times New Roman"/>
+          <w:szCs w:val="24"/>
+        </w:rPr>
+        <w:t>0074</w:t>
+      </w:r>
+      <w:r>
+        <w:rPr>
+          <w:rFonts w:cs="Times New Roman"/>
+          <w:szCs w:val="24"/>
+        </w:rPr>
+        <w:t xml:space="preserve">his project is to develop a portable incubator that can quickly and accurately detect coliform bacteria in water using an approach that is both affordable and simple to use.  Detection of these organisms consists of, for example, filtering a 100 mL water sample through a membrane followed by incubation of the membrane on selective media at 35 - 37 °C (E. coli) or 44 - 45 °C (TTC) </w:t>
       </w:r>
       <w:sdt>
         <w:sdtPr>
@@ -8400,7 +8454,21 @@
           <w:rFonts w:cs="Times New Roman"/>
           <w:szCs w:val="24"/>
         </w:rPr>
-        <w:t xml:space="preserve"> for further analysis. Additionally, a DHT 22 sensor is in place to regulate the temperature of the incubator at 35-37 degrees Celsius via the bulb. The significance of this study is highlighted below;</w:t>
+        <w:t xml:space="preserve"> for further analysis. Additionally, a DHT 22 sensor is in place to regulate the temperature of the incubator at 35-37 degrees Celsius via the </w:t>
+      </w:r>
+      <w:r>
+        <w:rPr>
+          <w:rFonts w:cs="Times New Roman"/>
+          <w:szCs w:val="24"/>
+        </w:rPr>
+        <w:t>heater</w:t>
+      </w:r>
+      <w:r>
+        <w:rPr>
+          <w:rFonts w:cs="Times New Roman"/>
+          <w:szCs w:val="24"/>
+        </w:rPr>
+        <w:t>. The significance of this study is highlighted below;</w:t>
       </w:r>
     </w:p>
     <w:p>
@@ -8514,6 +8582,13 @@
         <w:lastRenderedPageBreak/>
         <w:t>Enable citizen science initiatives for community-led efforts towards sustainable water management</w:t>
       </w:r>
+      <w:r>
+        <w:rPr>
+          <w:rFonts w:cs="Times New Roman"/>
+          <w:szCs w:val="24"/>
+        </w:rPr>
+        <w:t>.</w:t>
+      </w:r>
     </w:p>
     <w:p>
       <w:pPr>
@@ -8671,14 +8746,14 @@
           <w:rFonts w:cs="Times New Roman"/>
           <w:szCs w:val="24"/>
         </w:rPr>
-        <w:t xml:space="preserve"> using a ESP32-powered relay to control the heating element and sensor readings.</w:t>
-      </w:r>
-      <w:r>
-        <w:rPr>
-          <w:rFonts w:cs="Times New Roman"/>
-          <w:szCs w:val="24"/>
-        </w:rPr>
-        <w:t>.</w:t>
+        <w:t xml:space="preserve"> using a ESP32-powered relay to control the heating element and sensor </w:t>
+      </w:r>
+      <w:r>
+        <w:rPr>
+          <w:rFonts w:cs="Times New Roman"/>
+          <w:szCs w:val="24"/>
+        </w:rPr>
+        <w:t>readings.</w:t>
       </w:r>
     </w:p>
     <w:p>
@@ -8699,7 +8774,14 @@
           <w:rFonts w:cs="Times New Roman"/>
           <w:szCs w:val="24"/>
         </w:rPr>
-        <w:t>to detect coliform bacteria growth</w:t>
+        <w:t>T</w:t>
+      </w:r>
+      <w:r>
+        <w:rPr>
+          <w:rFonts w:cs="Times New Roman"/>
+          <w:szCs w:val="24"/>
+        </w:rPr>
+        <w:t>o detect coliform bacteria growth</w:t>
       </w:r>
       <w:r>
         <w:rPr>
@@ -9316,7 +9398,21 @@
           <w:rFonts w:cs="Times New Roman"/>
           <w:szCs w:val="24"/>
         </w:rPr>
-        <w:t>230 AC – DC power adapter</w:t>
+        <w:t xml:space="preserve">230 AC – </w:t>
+      </w:r>
+      <w:r>
+        <w:rPr>
+          <w:rFonts w:cs="Times New Roman"/>
+          <w:szCs w:val="24"/>
+        </w:rPr>
+        <w:t xml:space="preserve">5V </w:t>
+      </w:r>
+      <w:r>
+        <w:rPr>
+          <w:rFonts w:cs="Times New Roman"/>
+          <w:szCs w:val="24"/>
+        </w:rPr>
+        <w:t>DC power adapter</w:t>
       </w:r>
       <w:r>
         <w:rPr>
@@ -14463,28 +14559,6 @@
         </w:rPr>
         <w:t>.</w:t>
       </w:r>
-    </w:p>
-    <w:p>
-      <w:pPr>
-        <w:jc w:val="both"/>
-        <w:rPr>
-          <w:rStyle w:val="apple-tab-span"/>
-          <w:rFonts w:cs="Times New Roman"/>
-          <w:color w:val="000000"/>
-          <w:szCs w:val="24"/>
-        </w:rPr>
-      </w:pPr>
-    </w:p>
-    <w:p>
-      <w:pPr>
-        <w:jc w:val="both"/>
-        <w:rPr>
-          <w:rStyle w:val="apple-tab-span"/>
-          <w:rFonts w:cs="Times New Roman"/>
-          <w:color w:val="000000"/>
-          <w:szCs w:val="24"/>
-        </w:rPr>
-      </w:pPr>
     </w:p>
     <w:p>
       <w:pPr>
@@ -15429,7 +15503,21 @@
           <w:rFonts w:cs="Times New Roman"/>
           <w:szCs w:val="24"/>
         </w:rPr>
-        <w:t xml:space="preserve"> to measure the water's molecular and physical properties, including its pH, temperature, turbidity, and Total Dissolved Solids. (TDS). The authors' IoT-based solution consisted of three main components: a multiparameter water quality analyzer, a means for information transmission, and a computer system unit. Sensors, WiFi wireless transmission, an STM32 single chip microcontroller, and remote water quality monitoring were all included in the proposed system. The data on water quality collected were evaluated using ANOVA-based statistical analysis to identify the key causes of the river Krishna's deteriorating water quality. In order to identify the primary causes of water pollution, the writers gathered and examined real-time data on the river Krishna's water quality using IoT-based water quality monitoring.</w:t>
+        <w:t xml:space="preserve"> to measure the water's molecular and physical properties, including its pH, temperature, turbidity, and Total Dissolved Solids. (TDS). The authors' IoT-based solution consisted of three main components: a multiparameter water quality analyzer, a means for information transmission, and a computer system unit. Sensors, </w:t>
+      </w:r>
+      <w:r>
+        <w:rPr>
+          <w:rFonts w:cs="Times New Roman"/>
+          <w:szCs w:val="24"/>
+        </w:rPr>
+        <w:t>Wi-Fi</w:t>
+      </w:r>
+      <w:r>
+        <w:rPr>
+          <w:rFonts w:cs="Times New Roman"/>
+          <w:szCs w:val="24"/>
+        </w:rPr>
+        <w:t xml:space="preserve"> wireless transmission, an STM32 single chip microcontroller, and remote water quality monitoring were all included in the proposed system. The data on water quality collected were evaluated using ANOVA-based statistical analysis to identify the key causes of the river Krishna's deteriorating water quality. In order to identify the primary causes of water pollution, the writers gathered and examined real-time data on the river Krishna's water quality using IoT-based water quality monitoring.</w:t>
       </w:r>
     </w:p>
     <w:p>
@@ -25520,7 +25608,6 @@
     <w:sig w:usb0="00000000" w:usb1="00000000" w:usb2="00000000" w:usb3="00000000" w:csb0="00000001" w:csb1="00000000"/>
   </w:font>
   <w:font w:name="Open Sans">
-    <w:altName w:val="Arial"/>
     <w:charset w:val="00"/>
     <w:family w:val="swiss"/>
     <w:pitch w:val="variable"/>
@@ -25560,6 +25647,7 @@
     <w:rsid w:val="003B59FE"/>
     <w:rsid w:val="00463CBA"/>
     <w:rsid w:val="0048278F"/>
+    <w:rsid w:val="0051363F"/>
     <w:rsid w:val="0052541A"/>
     <w:rsid w:val="00613604"/>
     <w:rsid w:val="006F2E47"/>
@@ -25571,6 +25659,7 @@
     <w:rsid w:val="00DF50B0"/>
     <w:rsid w:val="00E60ADE"/>
     <w:rsid w:val="00F20F7E"/>
+    <w:rsid w:val="00FA4E9A"/>
   </w:rsids>
   <m:mathPr>
     <m:mathFont m:val="Cambria Math"/>

</xml_diff>